<commit_message>
Updates to Step-by-Step for solving steady state and transition path with solve
</commit_message>
<xml_diff>
--- a/Notes/SS details for stage 3.docx
+++ b/Notes/SS details for stage 3.docx
@@ -953,305 +953,40 @@
             </w:rPr>
             <m:t>=</m:t>
           </m:r>
-          <m:f>
-            <m:fPr>
-              <m:ctrlPr>
-                <w:rPr>
-                  <w:rFonts w:ascii="Cambria Math" w:hAnsi="Cambria Math"/>
-                  <w:i/>
-                </w:rPr>
-              </m:ctrlPr>
-            </m:fPr>
-            <m:num>
-              <m:d>
-                <m:dPr>
-                  <m:ctrlPr>
-                    <w:rPr>
-                      <w:rFonts w:ascii="Cambria Math" w:hAnsi="Cambria Math"/>
-                      <w:i/>
-                    </w:rPr>
-                  </m:ctrlPr>
-                </m:dPr>
-                <m:e>
-                  <m:r>
-                    <w:rPr>
-                      <w:rFonts w:ascii="Cambria Math" w:hAnsi="Cambria Math"/>
-                    </w:rPr>
-                    <m:t>-</m:t>
-                  </m:r>
-                  <m:nary>
-                    <m:naryPr>
-                      <m:chr m:val="∑"/>
-                      <m:limLoc m:val="undOvr"/>
-                      <m:ctrlPr>
-                        <w:rPr>
-                          <w:rFonts w:ascii="Cambria Math" w:hAnsi="Cambria Math"/>
-                          <w:i/>
-                        </w:rPr>
-                      </m:ctrlPr>
-                    </m:naryPr>
-                    <m:sub>
-                      <m:r>
-                        <w:rPr>
-                          <w:rFonts w:ascii="Cambria Math" w:hAnsi="Cambria Math"/>
-                        </w:rPr>
-                        <m:t>i=2</m:t>
-                      </m:r>
-                    </m:sub>
-                    <m:sup>
-                      <m:r>
-                        <w:rPr>
-                          <w:rFonts w:ascii="Cambria Math" w:hAnsi="Cambria Math"/>
-                        </w:rPr>
-                        <m:t>I</m:t>
-                      </m:r>
-                    </m:sup>
-                    <m:e>
-                      <m:sSub>
-                        <m:sSubPr>
-                          <m:ctrlPr>
-                            <w:rPr>
-                              <w:rFonts w:ascii="Cambria Math" w:hAnsi="Cambria Math"/>
-                              <w:i/>
-                            </w:rPr>
-                          </m:ctrlPr>
-                        </m:sSubPr>
-                        <m:e>
-                          <m:acc>
-                            <m:accPr>
-                              <m:chr m:val="̅"/>
-                              <m:ctrlPr>
-                                <w:rPr>
-                                  <w:rFonts w:ascii="Cambria Math" w:hAnsi="Cambria Math"/>
-                                  <w:i/>
-                                </w:rPr>
-                              </m:ctrlPr>
-                            </m:accPr>
-                            <m:e>
-                              <m:r>
-                                <w:rPr>
-                                  <w:rFonts w:ascii="Cambria Math" w:hAnsi="Cambria Math"/>
-                                </w:rPr>
-                                <m:t>N</m:t>
-                              </m:r>
-                            </m:e>
-                          </m:acc>
-                        </m:e>
-                        <m:sub>
-                          <m:r>
-                            <w:rPr>
-                              <w:rFonts w:ascii="Cambria Math" w:hAnsi="Cambria Math"/>
-                            </w:rPr>
-                            <m:t>i</m:t>
-                          </m:r>
-                        </m:sub>
-                      </m:sSub>
-                      <m:sSubSup>
-                        <m:sSubSupPr>
-                          <m:ctrlPr>
-                            <w:rPr>
-                              <w:rFonts w:ascii="Cambria Math" w:hAnsi="Cambria Math"/>
-                              <w:i/>
-                            </w:rPr>
-                          </m:ctrlPr>
-                        </m:sSubSupPr>
-                        <m:e>
-                          <m:acc>
-                            <m:accPr>
-                              <m:chr m:val="̅"/>
-                              <m:ctrlPr>
-                                <w:rPr>
-                                  <w:rFonts w:ascii="Cambria Math" w:hAnsi="Cambria Math"/>
-                                  <w:i/>
-                                </w:rPr>
-                              </m:ctrlPr>
-                            </m:accPr>
-                            <m:e>
-                              <m:r>
-                                <w:rPr>
-                                  <w:rFonts w:ascii="Cambria Math" w:hAnsi="Cambria Math"/>
-                                </w:rPr>
-                                <m:t>k</m:t>
-                              </m:r>
-                            </m:e>
-                          </m:acc>
-                        </m:e>
-                        <m:sub>
-                          <m:r>
-                            <w:rPr>
-                              <w:rFonts w:ascii="Cambria Math" w:hAnsi="Cambria Math"/>
-                            </w:rPr>
-                            <m:t>i</m:t>
-                          </m:r>
-                        </m:sub>
-                        <m:sup>
-                          <m:r>
-                            <w:rPr>
-                              <w:rFonts w:ascii="Cambria Math" w:hAnsi="Cambria Math"/>
-                            </w:rPr>
-                            <m:t>f</m:t>
-                          </m:r>
-                        </m:sup>
-                      </m:sSubSup>
-                    </m:e>
-                  </m:nary>
-                </m:e>
-              </m:d>
-            </m:num>
-            <m:den>
-              <m:sSub>
-                <m:sSubPr>
-                  <m:ctrlPr>
-                    <w:rPr>
-                      <w:rFonts w:ascii="Cambria Math" w:hAnsi="Cambria Math"/>
-                      <w:i/>
-                    </w:rPr>
-                  </m:ctrlPr>
-                </m:sSubPr>
-                <m:e>
-                  <m:acc>
-                    <m:accPr>
-                      <m:chr m:val="̅"/>
-                      <m:ctrlPr>
-                        <w:rPr>
-                          <w:rFonts w:ascii="Cambria Math" w:hAnsi="Cambria Math"/>
-                          <w:i/>
-                        </w:rPr>
-                      </m:ctrlPr>
-                    </m:accPr>
-                    <m:e>
-                      <m:r>
-                        <w:rPr>
-                          <w:rFonts w:ascii="Cambria Math" w:hAnsi="Cambria Math"/>
-                        </w:rPr>
-                        <m:t>N</m:t>
-                      </m:r>
-                    </m:e>
-                  </m:acc>
-                </m:e>
-                <m:sub>
-                  <m:r>
-                    <w:rPr>
-                      <w:rFonts w:ascii="Cambria Math" w:hAnsi="Cambria Math"/>
-                    </w:rPr>
-                    <m:t>1</m:t>
-                  </m:r>
-                </m:sub>
-              </m:sSub>
-            </m:den>
-          </m:f>
-        </m:oMath>
-      </m:oMathPara>
-    </w:p>
-    <w:p>
-      <w:r>
-        <w:t>Next calculate a new series of wages for each country using</w:t>
-      </w:r>
-      <w:r>
-        <w:t xml:space="preserve"> (3.17)</w:t>
-      </w:r>
-      <w:r>
-        <w:t>:</w:t>
-      </w:r>
-    </w:p>
-    <w:p>
-      <m:oMathPara>
-        <m:oMath>
-          <m:sSubSup>
-            <m:sSubSupPr>
-              <m:ctrlPr>
-                <w:rPr>
-                  <w:rFonts w:ascii="Cambria Math" w:hAnsi="Cambria Math"/>
-                  <w:i/>
-                </w:rPr>
-              </m:ctrlPr>
-            </m:sSubSupPr>
-            <m:e>
-              <m:acc>
-                <m:accPr>
-                  <m:chr m:val="̅"/>
-                  <m:ctrlPr>
-                    <w:rPr>
-                      <w:rFonts w:ascii="Cambria Math" w:hAnsi="Cambria Math"/>
-                      <w:i/>
-                    </w:rPr>
-                  </m:ctrlPr>
-                </m:accPr>
-                <m:e>
-                  <m:r>
-                    <w:rPr>
-                      <w:rFonts w:ascii="Cambria Math" w:hAnsi="Cambria Math"/>
-                    </w:rPr>
-                    <m:t>w</m:t>
-                  </m:r>
-                </m:e>
-              </m:acc>
-            </m:e>
-            <m:sub>
-              <m:r>
-                <w:rPr>
-                  <w:rFonts w:ascii="Cambria Math" w:hAnsi="Cambria Math"/>
-                </w:rPr>
-                <m:t>i</m:t>
-              </m:r>
-            </m:sub>
-            <m:sup>
-              <m:r>
-                <w:rPr>
-                  <w:rFonts w:ascii="Cambria Math" w:hAnsi="Cambria Math"/>
-                </w:rPr>
-                <m:t>new</m:t>
-              </m:r>
-            </m:sup>
-          </m:sSubSup>
           <m:r>
             <w:rPr>
               <w:rFonts w:ascii="Cambria Math" w:hAnsi="Cambria Math"/>
             </w:rPr>
-            <m:t>=α</m:t>
+            <m:t>-</m:t>
           </m:r>
-          <m:sSub>
-            <m:sSubPr>
+          <m:nary>
+            <m:naryPr>
+              <m:chr m:val="∑"/>
+              <m:limLoc m:val="undOvr"/>
               <m:ctrlPr>
                 <w:rPr>
                   <w:rFonts w:ascii="Cambria Math" w:hAnsi="Cambria Math"/>
                   <w:i/>
                 </w:rPr>
               </m:ctrlPr>
-            </m:sSubPr>
+            </m:naryPr>
+            <m:sub>
+              <m:r>
+                <w:rPr>
+                  <w:rFonts w:ascii="Cambria Math" w:hAnsi="Cambria Math"/>
+                </w:rPr>
+                <m:t>i=2</m:t>
+              </m:r>
+            </m:sub>
+            <m:sup>
+              <m:r>
+                <w:rPr>
+                  <w:rFonts w:ascii="Cambria Math" w:hAnsi="Cambria Math"/>
+                </w:rPr>
+                <m:t>I</m:t>
+              </m:r>
+            </m:sup>
             <m:e>
-              <m:r>
-                <w:rPr>
-                  <w:rFonts w:ascii="Cambria Math" w:hAnsi="Cambria Math"/>
-                </w:rPr>
-                <m:t>A</m:t>
-              </m:r>
-            </m:e>
-            <m:sub>
-              <m:r>
-                <w:rPr>
-                  <w:rFonts w:ascii="Cambria Math" w:hAnsi="Cambria Math"/>
-                </w:rPr>
-                <m:t>i</m:t>
-              </m:r>
-            </m:sub>
-          </m:sSub>
-          <m:sSup>
-            <m:sSupPr>
-              <m:ctrlPr>
-                <w:rPr>
-                  <w:rFonts w:ascii="Cambria Math" w:hAnsi="Cambria Math"/>
-                  <w:i/>
-                </w:rPr>
-              </m:ctrlPr>
-            </m:sSupPr>
-            <m:e>
-              <m:r>
-                <w:rPr>
-                  <w:rFonts w:ascii="Cambria Math" w:hAnsi="Cambria Math"/>
-                </w:rPr>
-                <m:t>(</m:t>
-              </m:r>
               <m:sSubSup>
                 <m:sSubSupPr>
                   <m:ctrlPr>
@@ -1295,15 +1030,123 @@
                     <w:rPr>
                       <w:rFonts w:ascii="Cambria Math" w:hAnsi="Cambria Math"/>
                     </w:rPr>
-                    <m:t>d</m:t>
+                    <m:t>f</m:t>
                   </m:r>
                 </m:sup>
               </m:sSubSup>
-              <m:r>
-                <w:rPr>
-                  <w:rFonts w:ascii="Cambria Math" w:hAnsi="Cambria Math"/>
-                </w:rPr>
-                <m:t>+</m:t>
+            </m:e>
+          </m:nary>
+        </m:oMath>
+      </m:oMathPara>
+    </w:p>
+    <w:p>
+      <w:r>
+        <w:t>Next calculate a new series of wages for each country using</w:t>
+      </w:r>
+      <w:r>
+        <w:t xml:space="preserve"> (3.17)</w:t>
+      </w:r>
+      <w:r>
+        <w:t>:</w:t>
+      </w:r>
+    </w:p>
+    <w:p>
+      <m:oMathPara>
+        <m:oMath>
+          <m:sSubSup>
+            <m:sSubSupPr>
+              <m:ctrlPr>
+                <w:rPr>
+                  <w:rFonts w:ascii="Cambria Math" w:hAnsi="Cambria Math"/>
+                  <w:i/>
+                </w:rPr>
+              </m:ctrlPr>
+            </m:sSubSupPr>
+            <m:e>
+              <m:acc>
+                <m:accPr>
+                  <m:chr m:val="̅"/>
+                  <m:ctrlPr>
+                    <w:rPr>
+                      <w:rFonts w:ascii="Cambria Math" w:hAnsi="Cambria Math"/>
+                      <w:i/>
+                    </w:rPr>
+                  </m:ctrlPr>
+                </m:accPr>
+                <m:e>
+                  <m:r>
+                    <w:rPr>
+                      <w:rFonts w:ascii="Cambria Math" w:hAnsi="Cambria Math"/>
+                    </w:rPr>
+                    <m:t>w</m:t>
+                  </m:r>
+                </m:e>
+              </m:acc>
+            </m:e>
+            <m:sub>
+              <m:r>
+                <w:rPr>
+                  <w:rFonts w:ascii="Cambria Math" w:hAnsi="Cambria Math"/>
+                </w:rPr>
+                <m:t>i</m:t>
+              </m:r>
+            </m:sub>
+            <m:sup>
+              <m:r>
+                <w:rPr>
+                  <w:rFonts w:ascii="Cambria Math" w:hAnsi="Cambria Math"/>
+                </w:rPr>
+                <m:t>new</m:t>
+              </m:r>
+            </m:sup>
+          </m:sSubSup>
+          <m:r>
+            <w:rPr>
+              <w:rFonts w:ascii="Cambria Math" w:hAnsi="Cambria Math"/>
+            </w:rPr>
+            <m:t>=α</m:t>
+          </m:r>
+          <m:sSub>
+            <m:sSubPr>
+              <m:ctrlPr>
+                <w:rPr>
+                  <w:rFonts w:ascii="Cambria Math" w:hAnsi="Cambria Math"/>
+                  <w:i/>
+                </w:rPr>
+              </m:ctrlPr>
+            </m:sSubPr>
+            <m:e>
+              <m:r>
+                <w:rPr>
+                  <w:rFonts w:ascii="Cambria Math" w:hAnsi="Cambria Math"/>
+                </w:rPr>
+                <m:t>A</m:t>
+              </m:r>
+            </m:e>
+            <m:sub>
+              <m:r>
+                <w:rPr>
+                  <w:rFonts w:ascii="Cambria Math" w:hAnsi="Cambria Math"/>
+                </w:rPr>
+                <m:t>i</m:t>
+              </m:r>
+            </m:sub>
+          </m:sSub>
+          <m:sSup>
+            <m:sSupPr>
+              <m:ctrlPr>
+                <w:rPr>
+                  <w:rFonts w:ascii="Cambria Math" w:hAnsi="Cambria Math"/>
+                  <w:i/>
+                </w:rPr>
+              </m:ctrlPr>
+            </m:sSupPr>
+            <m:e>
+              <m:r>
+                <w:rPr>
+                  <w:rFonts w:ascii="Cambria Math" w:hAnsi="Cambria Math"/>
+                </w:rPr>
+                <m:t>(</m:t>
               </m:r>
               <m:sSubSup>
                 <m:sSubSupPr>
@@ -1348,7 +1191,7 @@
                     <w:rPr>
                       <w:rFonts w:ascii="Cambria Math" w:hAnsi="Cambria Math"/>
                     </w:rPr>
-                    <m:t>f</m:t>
+                    <m:t>d</m:t>
                   </m:r>
                 </m:sup>
               </m:sSubSup>
@@ -1356,169 +1199,7 @@
                 <w:rPr>
                   <w:rFonts w:ascii="Cambria Math" w:hAnsi="Cambria Math"/>
                 </w:rPr>
-                <m:t>)</m:t>
-              </m:r>
-            </m:e>
-            <m:sup>
-              <m:r>
-                <w:rPr>
-                  <w:rFonts w:ascii="Cambria Math" w:hAnsi="Cambria Math"/>
-                </w:rPr>
-                <m:t>α</m:t>
-              </m:r>
-            </m:sup>
-          </m:sSup>
-          <m:sSubSup>
-            <m:sSubSupPr>
-              <m:ctrlPr>
-                <w:rPr>
-                  <w:rFonts w:ascii="Cambria Math" w:hAnsi="Cambria Math"/>
-                  <w:i/>
-                </w:rPr>
-              </m:ctrlPr>
-            </m:sSubSupPr>
-            <m:e>
-              <m:acc>
-                <m:accPr>
-                  <m:chr m:val="̅"/>
-                  <m:ctrlPr>
-                    <w:rPr>
-                      <w:rFonts w:ascii="Cambria Math" w:hAnsi="Cambria Math"/>
-                      <w:i/>
-                    </w:rPr>
-                  </m:ctrlPr>
-                </m:accPr>
-                <m:e>
-                  <m:r>
-                    <w:rPr>
-                      <w:rFonts w:ascii="Cambria Math" w:hAnsi="Cambria Math"/>
-                    </w:rPr>
-                    <m:t>N</m:t>
-                  </m:r>
-                </m:e>
-              </m:acc>
-            </m:e>
-            <m:sub>
-              <m:r>
-                <w:rPr>
-                  <w:rFonts w:ascii="Cambria Math" w:hAnsi="Cambria Math"/>
-                </w:rPr>
-                <m:t>i</m:t>
-              </m:r>
-            </m:sub>
-            <m:sup>
-              <m:r>
-                <w:rPr>
-                  <w:rFonts w:ascii="Cambria Math" w:hAnsi="Cambria Math"/>
-                </w:rPr>
-                <m:t>-α</m:t>
-              </m:r>
-            </m:sup>
-          </m:sSubSup>
-        </m:oMath>
-      </m:oMathPara>
-    </w:p>
-    <w:p>
-      <w:r>
-        <w:t>Finally, a new interest rate series using country 1</w:t>
-      </w:r>
-      <w:r>
-        <w:t xml:space="preserve"> (3.16)</w:t>
-      </w:r>
-      <w:r>
-        <w:t>.</w:t>
-      </w:r>
-    </w:p>
-    <w:p>
-      <m:oMathPara>
-        <m:oMath>
-          <m:sSubSup>
-            <m:sSubSupPr>
-              <m:ctrlPr>
-                <w:rPr>
-                  <w:rFonts w:ascii="Cambria Math" w:hAnsi="Cambria Math"/>
-                  <w:i/>
-                </w:rPr>
-              </m:ctrlPr>
-            </m:sSubSupPr>
-            <m:e>
-              <m:acc>
-                <m:accPr>
-                  <m:chr m:val="̅"/>
-                  <m:ctrlPr>
-                    <w:rPr>
-                      <w:rFonts w:ascii="Cambria Math" w:hAnsi="Cambria Math"/>
-                      <w:i/>
-                    </w:rPr>
-                  </m:ctrlPr>
-                </m:accPr>
-                <m:e>
-                  <m:r>
-                    <w:rPr>
-                      <w:rFonts w:ascii="Cambria Math" w:hAnsi="Cambria Math"/>
-                    </w:rPr>
-                    <m:t>r</m:t>
-                  </m:r>
-                </m:e>
-              </m:acc>
-            </m:e>
-            <m:sub/>
-            <m:sup>
-              <m:r>
-                <w:rPr>
-                  <w:rFonts w:ascii="Cambria Math" w:hAnsi="Cambria Math"/>
-                </w:rPr>
-                <m:t>new</m:t>
-              </m:r>
-            </m:sup>
-          </m:sSubSup>
-          <m:r>
-            <w:rPr>
-              <w:rFonts w:ascii="Cambria Math" w:hAnsi="Cambria Math"/>
-            </w:rPr>
-            <m:t>=α</m:t>
-          </m:r>
-          <m:sSub>
-            <m:sSubPr>
-              <m:ctrlPr>
-                <w:rPr>
-                  <w:rFonts w:ascii="Cambria Math" w:hAnsi="Cambria Math"/>
-                  <w:i/>
-                </w:rPr>
-              </m:ctrlPr>
-            </m:sSubPr>
-            <m:e>
-              <m:r>
-                <w:rPr>
-                  <w:rFonts w:ascii="Cambria Math" w:hAnsi="Cambria Math"/>
-                </w:rPr>
-                <m:t>A</m:t>
-              </m:r>
-            </m:e>
-            <m:sub>
-              <m:r>
-                <w:rPr>
-                  <w:rFonts w:ascii="Cambria Math" w:hAnsi="Cambria Math"/>
-                </w:rPr>
-                <m:t>1</m:t>
-              </m:r>
-            </m:sub>
-          </m:sSub>
-          <m:sSup>
-            <m:sSupPr>
-              <m:ctrlPr>
-                <w:rPr>
-                  <w:rFonts w:ascii="Cambria Math" w:hAnsi="Cambria Math"/>
-                  <w:i/>
-                </w:rPr>
-              </m:ctrlPr>
-            </m:sSupPr>
-            <m:e>
-              <m:r>
-                <w:rPr>
-                  <w:rFonts w:ascii="Cambria Math" w:hAnsi="Cambria Math"/>
-                </w:rPr>
-                <m:t>(</m:t>
+                <m:t>+</m:t>
               </m:r>
               <m:sSubSup>
                 <m:sSubSupPr>
@@ -1563,7 +1244,7 @@
                     <w:rPr>
                       <w:rFonts w:ascii="Cambria Math" w:hAnsi="Cambria Math"/>
                     </w:rPr>
-                    <m:t>d</m:t>
+                    <m:t>f</m:t>
                   </m:r>
                 </m:sup>
               </m:sSubSup>
@@ -1571,7 +1252,171 @@
                 <w:rPr>
                   <w:rFonts w:ascii="Cambria Math" w:hAnsi="Cambria Math"/>
                 </w:rPr>
-                <m:t>+</m:t>
+                <m:t>)</m:t>
+              </m:r>
+            </m:e>
+            <m:sup>
+              <m:r>
+                <w:rPr>
+                  <w:rFonts w:ascii="Cambria Math" w:hAnsi="Cambria Math"/>
+                </w:rPr>
+                <m:t>α</m:t>
+              </m:r>
+            </m:sup>
+          </m:sSup>
+          <m:sSubSup>
+            <m:sSubSupPr>
+              <m:ctrlPr>
+                <w:rPr>
+                  <w:rFonts w:ascii="Cambria Math" w:hAnsi="Cambria Math"/>
+                  <w:i/>
+                </w:rPr>
+              </m:ctrlPr>
+            </m:sSubSupPr>
+            <m:e>
+              <m:acc>
+                <m:accPr>
+                  <m:chr m:val="̅"/>
+                  <m:ctrlPr>
+                    <w:rPr>
+                      <w:rFonts w:ascii="Cambria Math" w:hAnsi="Cambria Math"/>
+                      <w:i/>
+                    </w:rPr>
+                  </m:ctrlPr>
+                </m:accPr>
+                <m:e>
+                  <m:r>
+                    <w:rPr>
+                      <w:rFonts w:ascii="Cambria Math" w:hAnsi="Cambria Math"/>
+                    </w:rPr>
+                    <m:t>n</m:t>
+                  </m:r>
+                </m:e>
+              </m:acc>
+            </m:e>
+            <m:sub>
+              <m:r>
+                <w:rPr>
+                  <w:rFonts w:ascii="Cambria Math" w:hAnsi="Cambria Math"/>
+                </w:rPr>
+                <m:t>i</m:t>
+              </m:r>
+            </m:sub>
+            <m:sup>
+              <m:r>
+                <w:rPr>
+                  <w:rFonts w:ascii="Cambria Math" w:hAnsi="Cambria Math"/>
+                </w:rPr>
+                <m:t>-α</m:t>
+              </m:r>
+            </m:sup>
+          </m:sSubSup>
+        </m:oMath>
+      </m:oMathPara>
+    </w:p>
+    <w:p>
+      <w:r>
+        <w:t>Finally, a new interest rate series using country 1</w:t>
+      </w:r>
+      <w:r>
+        <w:t xml:space="preserve"> (3.16)</w:t>
+      </w:r>
+      <w:r>
+        <w:t>.</w:t>
+      </w:r>
+      <w:bookmarkStart w:id="0" w:name="_GoBack"/>
+      <w:bookmarkEnd w:id="0"/>
+    </w:p>
+    <w:p>
+      <m:oMathPara>
+        <m:oMath>
+          <m:sSubSup>
+            <m:sSubSupPr>
+              <m:ctrlPr>
+                <w:rPr>
+                  <w:rFonts w:ascii="Cambria Math" w:hAnsi="Cambria Math"/>
+                  <w:i/>
+                </w:rPr>
+              </m:ctrlPr>
+            </m:sSubSupPr>
+            <m:e>
+              <m:acc>
+                <m:accPr>
+                  <m:chr m:val="̅"/>
+                  <m:ctrlPr>
+                    <w:rPr>
+                      <w:rFonts w:ascii="Cambria Math" w:hAnsi="Cambria Math"/>
+                      <w:i/>
+                    </w:rPr>
+                  </m:ctrlPr>
+                </m:accPr>
+                <m:e>
+                  <m:r>
+                    <w:rPr>
+                      <w:rFonts w:ascii="Cambria Math" w:hAnsi="Cambria Math"/>
+                    </w:rPr>
+                    <m:t>r</m:t>
+                  </m:r>
+                </m:e>
+              </m:acc>
+            </m:e>
+            <m:sub/>
+            <m:sup>
+              <m:r>
+                <w:rPr>
+                  <w:rFonts w:ascii="Cambria Math" w:hAnsi="Cambria Math"/>
+                </w:rPr>
+                <m:t>new</m:t>
+              </m:r>
+            </m:sup>
+          </m:sSubSup>
+          <m:r>
+            <w:rPr>
+              <w:rFonts w:ascii="Cambria Math" w:hAnsi="Cambria Math"/>
+            </w:rPr>
+            <m:t>=α</m:t>
+          </m:r>
+          <m:sSub>
+            <m:sSubPr>
+              <m:ctrlPr>
+                <w:rPr>
+                  <w:rFonts w:ascii="Cambria Math" w:hAnsi="Cambria Math"/>
+                  <w:i/>
+                </w:rPr>
+              </m:ctrlPr>
+            </m:sSubPr>
+            <m:e>
+              <m:r>
+                <w:rPr>
+                  <w:rFonts w:ascii="Cambria Math" w:hAnsi="Cambria Math"/>
+                </w:rPr>
+                <m:t>A</m:t>
+              </m:r>
+            </m:e>
+            <m:sub>
+              <m:r>
+                <w:rPr>
+                  <w:rFonts w:ascii="Cambria Math" w:hAnsi="Cambria Math"/>
+                </w:rPr>
+                <m:t>1</m:t>
+              </m:r>
+            </m:sub>
+          </m:sSub>
+          <m:sSup>
+            <m:sSupPr>
+              <m:ctrlPr>
+                <w:rPr>
+                  <w:rFonts w:ascii="Cambria Math" w:hAnsi="Cambria Math"/>
+                  <w:i/>
+                </w:rPr>
+              </m:ctrlPr>
+            </m:sSupPr>
+            <m:e>
+              <m:r>
+                <w:rPr>
+                  <w:rFonts w:ascii="Cambria Math" w:hAnsi="Cambria Math"/>
+                </w:rPr>
+                <m:t>(</m:t>
               </m:r>
               <m:sSubSup>
                 <m:sSubSupPr>
@@ -1616,6 +1461,59 @@
                     <w:rPr>
                       <w:rFonts w:ascii="Cambria Math" w:hAnsi="Cambria Math"/>
                     </w:rPr>
+                    <m:t>d</m:t>
+                  </m:r>
+                </m:sup>
+              </m:sSubSup>
+              <m:r>
+                <w:rPr>
+                  <w:rFonts w:ascii="Cambria Math" w:hAnsi="Cambria Math"/>
+                </w:rPr>
+                <m:t>+</m:t>
+              </m:r>
+              <m:sSubSup>
+                <m:sSubSupPr>
+                  <m:ctrlPr>
+                    <w:rPr>
+                      <w:rFonts w:ascii="Cambria Math" w:hAnsi="Cambria Math"/>
+                      <w:i/>
+                    </w:rPr>
+                  </m:ctrlPr>
+                </m:sSubSupPr>
+                <m:e>
+                  <m:acc>
+                    <m:accPr>
+                      <m:chr m:val="̅"/>
+                      <m:ctrlPr>
+                        <w:rPr>
+                          <w:rFonts w:ascii="Cambria Math" w:hAnsi="Cambria Math"/>
+                          <w:i/>
+                        </w:rPr>
+                      </m:ctrlPr>
+                    </m:accPr>
+                    <m:e>
+                      <m:r>
+                        <w:rPr>
+                          <w:rFonts w:ascii="Cambria Math" w:hAnsi="Cambria Math"/>
+                        </w:rPr>
+                        <m:t>k</m:t>
+                      </m:r>
+                    </m:e>
+                  </m:acc>
+                </m:e>
+                <m:sub>
+                  <m:r>
+                    <w:rPr>
+                      <w:rFonts w:ascii="Cambria Math" w:hAnsi="Cambria Math"/>
+                    </w:rPr>
+                    <m:t>i</m:t>
+                  </m:r>
+                </m:sub>
+                <m:sup>
+                  <m:r>
+                    <w:rPr>
+                      <w:rFonts w:ascii="Cambria Math" w:hAnsi="Cambria Math"/>
+                    </w:rPr>
                     <m:t>f</m:t>
                   </m:r>
                 </m:sup>
@@ -1661,7 +1559,7 @@
                     <w:rPr>
                       <w:rFonts w:ascii="Cambria Math" w:hAnsi="Cambria Math"/>
                     </w:rPr>
-                    <m:t>N</m:t>
+                    <m:t>n</m:t>
                   </m:r>
                 </m:e>
               </m:acc>
@@ -1709,10 +1607,7 @@
       </w:r>
       <w:proofErr w:type="spellEnd"/>
       <w:r>
-        <w:t xml:space="preserve"> to find the values of </w:t>
-      </w:r>
-      <w:r>
-        <w:t xml:space="preserve">, </w:t>
+        <w:t xml:space="preserve"> to find the values of , </w:t>
       </w:r>
       <m:oMath>
         <m:sSub>
@@ -1783,8 +1678,6 @@
       <w:r>
         <w:t xml:space="preserve"> that solve the steady state versions of (3.14) and (3.25)</w:t>
       </w:r>
-      <w:bookmarkStart w:id="0" w:name="_GoBack"/>
-      <w:bookmarkEnd w:id="0"/>
     </w:p>
     <w:p/>
     <w:p/>

</xml_diff>